<commit_message>
Modelo de recomendación item-item con  dataset de comidas, modelo de recomendación para películas MovieLens
</commit_message>
<xml_diff>
--- a/doc/TFG_ITIN_Memoria_Christian_Rey_2019.docx
+++ b/doc/TFG_ITIN_Memoria_Christian_Rey_2019.docx
@@ -5888,14 +5888,27 @@
       <w:r>
         <w:t xml:space="preserve">Ecuación </w:t>
       </w:r>
-      <w:fldSimple w:instr=" SEQ Ecuación \* ARABIC ">
-        <w:r>
-          <w:rPr>
-            <w:noProof/>
-          </w:rPr>
-          <w:t>1</w:t>
-        </w:r>
-      </w:fldSimple>
+      <w:r>
+        <w:fldChar w:fldCharType="begin"/>
+      </w:r>
+      <w:r>
+        <w:instrText xml:space="preserve"> SEQ Ecuación \* ARABIC </w:instrText>
+      </w:r>
+      <w:r>
+        <w:fldChar w:fldCharType="separate"/>
+      </w:r>
+      <w:r>
+        <w:rPr>
+          <w:noProof/>
+        </w:rPr>
+        <w:t>1</w:t>
+      </w:r>
+      <w:r>
+        <w:rPr>
+          <w:noProof/>
+        </w:rPr>
+        <w:fldChar w:fldCharType="end"/>
+      </w:r>
     </w:p>
     <w:p>
       <w:pPr>
@@ -6197,14 +6210,27 @@
       <w:r>
         <w:t xml:space="preserve">Ecuación </w:t>
       </w:r>
-      <w:fldSimple w:instr=" SEQ Ecuación \* ARABIC ">
-        <w:r>
-          <w:rPr>
-            <w:noProof/>
-          </w:rPr>
-          <w:t>2</w:t>
-        </w:r>
-      </w:fldSimple>
+      <w:r>
+        <w:fldChar w:fldCharType="begin"/>
+      </w:r>
+      <w:r>
+        <w:instrText xml:space="preserve"> SEQ Ecuación \* ARABIC </w:instrText>
+      </w:r>
+      <w:r>
+        <w:fldChar w:fldCharType="separate"/>
+      </w:r>
+      <w:r>
+        <w:rPr>
+          <w:noProof/>
+        </w:rPr>
+        <w:t>2</w:t>
+      </w:r>
+      <w:r>
+        <w:rPr>
+          <w:noProof/>
+        </w:rPr>
+        <w:fldChar w:fldCharType="end"/>
+      </w:r>
     </w:p>
     <w:p>
       <w:pPr>
@@ -13771,14 +13797,27 @@
       <w:r>
         <w:t xml:space="preserve">Ilustración </w:t>
       </w:r>
-      <w:fldSimple w:instr=" SEQ Ilustración \* ARABIC ">
-        <w:r>
-          <w:rPr>
-            <w:noProof/>
-          </w:rPr>
-          <w:t>1</w:t>
-        </w:r>
-      </w:fldSimple>
+      <w:r>
+        <w:fldChar w:fldCharType="begin"/>
+      </w:r>
+      <w:r>
+        <w:instrText xml:space="preserve"> SEQ Ilustración \* ARABIC </w:instrText>
+      </w:r>
+      <w:r>
+        <w:fldChar w:fldCharType="separate"/>
+      </w:r>
+      <w:r>
+        <w:rPr>
+          <w:noProof/>
+        </w:rPr>
+        <w:t>1</w:t>
+      </w:r>
+      <w:r>
+        <w:rPr>
+          <w:noProof/>
+        </w:rPr>
+        <w:fldChar w:fldCharType="end"/>
+      </w:r>
       <w:r>
         <w:t>. Clasificación de los Sistemas de Recomendación</w:t>
       </w:r>
@@ -14113,13 +14152,43 @@
       </w:pPr>
       <w:r>
         <w:rPr>
-          <w:b/>
-          <w:bCs/>
-        </w:rPr>
-        <w:t>Algoritmo de distancia euclidianda</w:t>
-      </w:r>
-      <w:r>
-        <w:t xml:space="preserve"> aplica una función matemática que dete</w:t>
+          <w:noProof/>
+        </w:rPr>
+        <w:drawing>
+          <wp:inline distT="0" distB="0" distL="0" distR="0" wp14:anchorId="2451D3EA" wp14:editId="417822EF">
+            <wp:extent cx="3273027" cy="632460"/>
+            <wp:effectExtent l="0" t="0" r="3810" b="0"/>
+            <wp:docPr id="2" name="Imagen 2"/>
+            <wp:cNvGraphicFramePr>
+              <a:graphicFrameLocks xmlns:a="http://schemas.openxmlformats.org/drawingml/2006/main" noChangeAspect="1"/>
+            </wp:cNvGraphicFramePr>
+            <a:graphic xmlns:a="http://schemas.openxmlformats.org/drawingml/2006/main">
+              <a:graphicData uri="http://schemas.openxmlformats.org/drawingml/2006/picture">
+                <pic:pic xmlns:pic="http://schemas.openxmlformats.org/drawingml/2006/picture">
+                  <pic:nvPicPr>
+                    <pic:cNvPr id="1" name=""/>
+                    <pic:cNvPicPr/>
+                  </pic:nvPicPr>
+                  <pic:blipFill>
+                    <a:blip r:embed="rId11"/>
+                    <a:stretch>
+                      <a:fillRect/>
+                    </a:stretch>
+                  </pic:blipFill>
+                  <pic:spPr>
+                    <a:xfrm>
+                      <a:off x="0" y="0"/>
+                      <a:ext cx="3470316" cy="670583"/>
+                    </a:xfrm>
+                    <a:prstGeom prst="rect">
+                      <a:avLst/>
+                    </a:prstGeom>
+                  </pic:spPr>
+                </pic:pic>
+              </a:graphicData>
+            </a:graphic>
+          </wp:inline>
+        </w:drawing>
       </w:r>
     </w:p>
     <w:p>
@@ -14133,6 +14202,289 @@
         <w:pStyle w:val="Prrafodelista"/>
         <w:ind w:left="1429" w:firstLine="0"/>
       </w:pPr>
+      <w:r>
+        <w:rPr>
+          <w:b/>
+          <w:bCs/>
+        </w:rPr>
+        <w:t>Algoritmo de distancia euclidianda</w:t>
+      </w:r>
+      <w:r>
+        <w:t xml:space="preserve"> aplica una función matemática que dete</w:t>
+      </w:r>
+    </w:p>
+    <w:p>
+      <w:pPr>
+        <w:pStyle w:val="Prrafodelista"/>
+        <w:ind w:left="1429" w:firstLine="0"/>
+      </w:pPr>
+    </w:p>
+    <w:p>
+      <w:pPr>
+        <w:pStyle w:val="Prrafodelista"/>
+        <w:ind w:left="1429" w:firstLine="0"/>
+        <w:rPr>
+          <w:i/>
+        </w:rPr>
+      </w:pPr>
+      <m:oMathPara>
+        <m:oMathParaPr>
+          <m:jc m:val="left"/>
+        </m:oMathParaPr>
+        <m:oMath>
+          <m:r>
+            <w:rPr>
+              <w:rFonts w:ascii="Cambria Math" w:hAnsi="Cambria Math"/>
+            </w:rPr>
+            <m:t xml:space="preserve">Distancia Euclidiana = </m:t>
+          </m:r>
+          <m:rad>
+            <m:radPr>
+              <m:degHide m:val="1"/>
+              <m:ctrlPr>
+                <w:rPr>
+                  <w:rFonts w:ascii="Cambria Math" w:hAnsi="Cambria Math"/>
+                  <w:i/>
+                </w:rPr>
+              </m:ctrlPr>
+            </m:radPr>
+            <m:deg/>
+            <m:e>
+              <m:sSup>
+                <m:sSupPr>
+                  <m:ctrlPr>
+                    <w:rPr>
+                      <w:rFonts w:ascii="Cambria Math" w:hAnsi="Cambria Math"/>
+                      <w:i/>
+                    </w:rPr>
+                  </m:ctrlPr>
+                </m:sSupPr>
+                <m:e>
+                  <m:r>
+                    <w:rPr>
+                      <w:rFonts w:ascii="Cambria Math" w:hAnsi="Cambria Math"/>
+                    </w:rPr>
+                    <m:t>(</m:t>
+                  </m:r>
+                  <m:sSub>
+                    <m:sSubPr>
+                      <m:ctrlPr>
+                        <w:rPr>
+                          <w:rFonts w:ascii="Cambria Math" w:hAnsi="Cambria Math"/>
+                          <w:i/>
+                        </w:rPr>
+                      </m:ctrlPr>
+                    </m:sSubPr>
+                    <m:e>
+                      <m:r>
+                        <w:rPr>
+                          <w:rFonts w:ascii="Cambria Math" w:hAnsi="Cambria Math"/>
+                        </w:rPr>
+                        <m:t>x</m:t>
+                      </m:r>
+                    </m:e>
+                    <m:sub>
+                      <m:r>
+                        <w:rPr>
+                          <w:rFonts w:ascii="Cambria Math" w:hAnsi="Cambria Math"/>
+                        </w:rPr>
+                        <m:t>1</m:t>
+                      </m:r>
+                    </m:sub>
+                  </m:sSub>
+                  <m:r>
+                    <w:rPr>
+                      <w:rFonts w:ascii="Cambria Math" w:hAnsi="Cambria Math"/>
+                    </w:rPr>
+                    <m:t xml:space="preserve"> -</m:t>
+                  </m:r>
+                  <m:sSub>
+                    <m:sSubPr>
+                      <m:ctrlPr>
+                        <w:rPr>
+                          <w:rFonts w:ascii="Cambria Math" w:hAnsi="Cambria Math"/>
+                          <w:i/>
+                        </w:rPr>
+                      </m:ctrlPr>
+                    </m:sSubPr>
+                    <m:e>
+                      <m:r>
+                        <w:rPr>
+                          <w:rFonts w:ascii="Cambria Math" w:hAnsi="Cambria Math"/>
+                        </w:rPr>
+                        <m:t xml:space="preserve"> y</m:t>
+                      </m:r>
+                    </m:e>
+                    <m:sub>
+                      <m:r>
+                        <w:rPr>
+                          <w:rFonts w:ascii="Cambria Math" w:hAnsi="Cambria Math"/>
+                        </w:rPr>
+                        <m:t>1</m:t>
+                      </m:r>
+                    </m:sub>
+                  </m:sSub>
+                  <m:r>
+                    <w:rPr>
+                      <w:rFonts w:ascii="Cambria Math" w:hAnsi="Cambria Math"/>
+                    </w:rPr>
+                    <m:t>)</m:t>
+                  </m:r>
+                </m:e>
+                <m:sup>
+                  <m:r>
+                    <w:rPr>
+                      <w:rFonts w:ascii="Cambria Math" w:hAnsi="Cambria Math"/>
+                    </w:rPr>
+                    <m:t>2</m:t>
+                  </m:r>
+                </m:sup>
+              </m:sSup>
+              <m:r>
+                <w:rPr>
+                  <w:rFonts w:ascii="Cambria Math" w:hAnsi="Cambria Math"/>
+                </w:rPr>
+                <m:t>+...+</m:t>
+              </m:r>
+              <m:sSup>
+                <m:sSupPr>
+                  <m:ctrlPr>
+                    <w:rPr>
+                      <w:rFonts w:ascii="Cambria Math" w:hAnsi="Cambria Math"/>
+                      <w:i/>
+                    </w:rPr>
+                  </m:ctrlPr>
+                </m:sSupPr>
+                <m:e>
+                  <m:r>
+                    <w:rPr>
+                      <w:rFonts w:ascii="Cambria Math" w:hAnsi="Cambria Math"/>
+                    </w:rPr>
+                    <m:t>(</m:t>
+                  </m:r>
+                  <m:sSub>
+                    <m:sSubPr>
+                      <m:ctrlPr>
+                        <w:rPr>
+                          <w:rFonts w:ascii="Cambria Math" w:hAnsi="Cambria Math"/>
+                          <w:i/>
+                        </w:rPr>
+                      </m:ctrlPr>
+                    </m:sSubPr>
+                    <m:e>
+                      <m:r>
+                        <w:rPr>
+                          <w:rFonts w:ascii="Cambria Math" w:hAnsi="Cambria Math"/>
+                        </w:rPr>
+                        <m:t>x</m:t>
+                      </m:r>
+                    </m:e>
+                    <m:sub>
+                      <m:r>
+                        <w:rPr>
+                          <w:rFonts w:ascii="Cambria Math" w:hAnsi="Cambria Math"/>
+                        </w:rPr>
+                        <m:t>N</m:t>
+                      </m:r>
+                    </m:sub>
+                  </m:sSub>
+                  <m:r>
+                    <w:rPr>
+                      <w:rFonts w:ascii="Cambria Math" w:hAnsi="Cambria Math"/>
+                    </w:rPr>
+                    <m:t xml:space="preserve"> - </m:t>
+                  </m:r>
+                  <m:sSub>
+                    <m:sSubPr>
+                      <m:ctrlPr>
+                        <w:rPr>
+                          <w:rFonts w:ascii="Cambria Math" w:hAnsi="Cambria Math"/>
+                          <w:i/>
+                        </w:rPr>
+                      </m:ctrlPr>
+                    </m:sSubPr>
+                    <m:e>
+                      <m:r>
+                        <w:rPr>
+                          <w:rFonts w:ascii="Cambria Math" w:hAnsi="Cambria Math"/>
+                        </w:rPr>
+                        <m:t>y</m:t>
+                      </m:r>
+                    </m:e>
+                    <m:sub>
+                      <m:r>
+                        <w:rPr>
+                          <w:rFonts w:ascii="Cambria Math" w:hAnsi="Cambria Math"/>
+                        </w:rPr>
+                        <m:t>N</m:t>
+                      </m:r>
+                    </m:sub>
+                  </m:sSub>
+                  <m:r>
+                    <w:rPr>
+                      <w:rFonts w:ascii="Cambria Math" w:hAnsi="Cambria Math"/>
+                    </w:rPr>
+                    <m:t>)</m:t>
+                  </m:r>
+                </m:e>
+                <m:sup>
+                  <m:r>
+                    <w:rPr>
+                      <w:rFonts w:ascii="Cambria Math" w:hAnsi="Cambria Math"/>
+                    </w:rPr>
+                    <m:t>2</m:t>
+                  </m:r>
+                </m:sup>
+              </m:sSup>
+            </m:e>
+          </m:rad>
+        </m:oMath>
+      </m:oMathPara>
+    </w:p>
+    <w:p>
+      <w:pPr>
+        <w:pStyle w:val="Prrafodelista"/>
+        <w:ind w:left="1429" w:firstLine="0"/>
+        <w:rPr>
+          <w:b/>
+          <w:bCs/>
+          <w:iCs/>
+        </w:rPr>
+      </w:pPr>
+    </w:p>
+    <w:p>
+      <w:pPr>
+        <w:pStyle w:val="Prrafodelista"/>
+        <w:ind w:left="1429" w:firstLine="0"/>
+        <w:rPr>
+          <w:b/>
+          <w:bCs/>
+          <w:iCs/>
+        </w:rPr>
+      </w:pPr>
+    </w:p>
+    <w:p>
+      <w:pPr>
+        <w:pStyle w:val="Prrafodelista"/>
+        <w:ind w:left="1429" w:firstLine="0"/>
+        <w:rPr>
+          <w:iCs/>
+        </w:rPr>
+      </w:pPr>
+      <w:r>
+        <w:rPr>
+          <w:b/>
+          <w:bCs/>
+          <w:iCs/>
+        </w:rPr>
+        <w:t>Correlación de Pearson</w:t>
+      </w:r>
+      <w:r>
+        <w:rPr>
+          <w:iCs/>
+        </w:rPr>
+        <w:t xml:space="preserve"> </w:t>
+      </w:r>
     </w:p>
     <w:p/>
     <w:p/>
@@ -14341,7 +14693,11 @@
         <w:t>Valoración implícita</w:t>
       </w:r>
       <w:r>
-        <w:t xml:space="preserve"> : Existen diversos ejemplos de este tipo de valoración. Desde el hecho de que un usuario se compre o no un producto, el historial de búsqueda de un usuario, el historial de navegación, el tiempo que dedica a ver un producto, los artículos que lee ese usuario, etc.</w:t>
+        <w:t xml:space="preserve"> : Existen diversos ejemplos de este tipo de valoración. Desde el hecho de que un usuario se compre o no un </w:t>
+      </w:r>
+      <w:r>
+        <w:lastRenderedPageBreak/>
+        <w:t>producto, el historial de búsqueda de un usuario, el historial de navegación, el tiempo que dedica a ver un producto, los artículos que lee ese usuario, etc.</w:t>
       </w:r>
     </w:p>
     <w:p>
@@ -14373,7 +14729,6 @@
         <w:rPr>
           <w:rStyle w:val="Ttulo9Car"/>
         </w:rPr>
-        <w:lastRenderedPageBreak/>
         <w:t xml:space="preserve">Perfil de usuario </w:t>
       </w:r>
     </w:p>
@@ -15304,14 +15659,27 @@
       <w:r>
         <w:t xml:space="preserve">Ilustración </w:t>
       </w:r>
-      <w:fldSimple w:instr=" SEQ Ilustración \* ARABIC ">
-        <w:r>
-          <w:rPr>
-            <w:noProof/>
-          </w:rPr>
-          <w:t>2</w:t>
-        </w:r>
-      </w:fldSimple>
+      <w:r>
+        <w:fldChar w:fldCharType="begin"/>
+      </w:r>
+      <w:r>
+        <w:instrText xml:space="preserve"> SEQ Ilustración \* ARABIC </w:instrText>
+      </w:r>
+      <w:r>
+        <w:fldChar w:fldCharType="separate"/>
+      </w:r>
+      <w:r>
+        <w:rPr>
+          <w:noProof/>
+        </w:rPr>
+        <w:t>2</w:t>
+      </w:r>
+      <w:r>
+        <w:rPr>
+          <w:noProof/>
+        </w:rPr>
+        <w:fldChar w:fldCharType="end"/>
+      </w:r>
       <w:r>
         <w:t>. Representación matricial del perfil de un usario</w:t>
       </w:r>
@@ -15686,7 +16054,14 @@
         <w:rPr>
           <w:szCs w:val="24"/>
         </w:rPr>
-        <w:t>(«Toward the Next Generation of Recommender Systems: A Survey of the State-of-the-Art and Possible Extensions», s. f.)</w:t>
+        <w:t xml:space="preserve">(«Toward the </w:t>
+      </w:r>
+      <w:r>
+        <w:rPr>
+          <w:szCs w:val="24"/>
+        </w:rPr>
+        <w:lastRenderedPageBreak/>
+        <w:t>Next Generation of Recommender Systems: A Survey of the State-of-the-Art and Possible Extensions», s. f.)</w:t>
       </w:r>
       <w:r>
         <w:rPr>
@@ -16247,6 +16622,7 @@
     <w:p/>
     <w:p>
       <w:r>
+        <w:lastRenderedPageBreak/>
         <w:t xml:space="preserve">En el caso de querer medir la similitud entre dos </w:t>
       </w:r>
       <w:r>
@@ -16289,15 +16665,28 @@
       <w:r>
         <w:t xml:space="preserve">Ecuación </w:t>
       </w:r>
-      <w:fldSimple w:instr=" SEQ Ecuación \* ARABIC ">
-        <w:r>
-          <w:rPr>
-            <w:noProof/>
-          </w:rPr>
-          <w:t>3</w:t>
-        </w:r>
-        <w:bookmarkEnd w:id="17"/>
-      </w:fldSimple>
+      <w:r>
+        <w:fldChar w:fldCharType="begin"/>
+      </w:r>
+      <w:r>
+        <w:instrText xml:space="preserve"> SEQ Ecuación \* ARABIC </w:instrText>
+      </w:r>
+      <w:r>
+        <w:fldChar w:fldCharType="separate"/>
+      </w:r>
+      <w:r>
+        <w:rPr>
+          <w:noProof/>
+        </w:rPr>
+        <w:t>3</w:t>
+      </w:r>
+      <w:bookmarkEnd w:id="17"/>
+      <w:r>
+        <w:rPr>
+          <w:noProof/>
+        </w:rPr>
+        <w:fldChar w:fldCharType="end"/>
+      </w:r>
     </w:p>
     <w:p>
       <m:oMathPara>
@@ -16555,11 +16944,7 @@
         <w:t>similitud entre usuarios</w:t>
       </w:r>
       <w:r>
-        <w:t xml:space="preserve">, o las </w:t>
-      </w:r>
-      <w:r>
-        <w:lastRenderedPageBreak/>
-        <w:t xml:space="preserve">calificaciones recibidas por los ítems x e y de cada usuario, en el caso de la </w:t>
+        <w:t xml:space="preserve">, o las calificaciones recibidas por los ítems x e y de cada usuario, en el caso de la </w:t>
       </w:r>
       <w:r>
         <w:rPr>
@@ -16638,15 +17023,28 @@
       <w:r>
         <w:t xml:space="preserve">Ecuación </w:t>
       </w:r>
-      <w:fldSimple w:instr=" SEQ Ecuación \* ARABIC ">
-        <w:r>
-          <w:rPr>
-            <w:noProof/>
-          </w:rPr>
-          <w:t>4</w:t>
-        </w:r>
-        <w:bookmarkEnd w:id="18"/>
-      </w:fldSimple>
+      <w:r>
+        <w:fldChar w:fldCharType="begin"/>
+      </w:r>
+      <w:r>
+        <w:instrText xml:space="preserve"> SEQ Ecuación \* ARABIC </w:instrText>
+      </w:r>
+      <w:r>
+        <w:fldChar w:fldCharType="separate"/>
+      </w:r>
+      <w:r>
+        <w:rPr>
+          <w:noProof/>
+        </w:rPr>
+        <w:t>4</w:t>
+      </w:r>
+      <w:bookmarkEnd w:id="18"/>
+      <w:r>
+        <w:rPr>
+          <w:noProof/>
+        </w:rPr>
+        <w:fldChar w:fldCharType="end"/>
+      </w:r>
     </w:p>
     <w:p>
       <w:pPr>
@@ -17691,15 +18089,28 @@
       <w:r>
         <w:t xml:space="preserve">Ecuación </w:t>
       </w:r>
-      <w:fldSimple w:instr=" SEQ Ecuación \* ARABIC ">
-        <w:r>
-          <w:rPr>
-            <w:noProof/>
-          </w:rPr>
-          <w:t>5</w:t>
-        </w:r>
-        <w:bookmarkEnd w:id="19"/>
-      </w:fldSimple>
+      <w:r>
+        <w:fldChar w:fldCharType="begin"/>
+      </w:r>
+      <w:r>
+        <w:instrText xml:space="preserve"> SEQ Ecuación \* ARABIC </w:instrText>
+      </w:r>
+      <w:r>
+        <w:fldChar w:fldCharType="separate"/>
+      </w:r>
+      <w:r>
+        <w:rPr>
+          <w:noProof/>
+        </w:rPr>
+        <w:t>5</w:t>
+      </w:r>
+      <w:bookmarkEnd w:id="19"/>
+      <w:r>
+        <w:rPr>
+          <w:noProof/>
+        </w:rPr>
+        <w:fldChar w:fldCharType="end"/>
+      </w:r>
     </w:p>
     <w:p>
       <w:pPr>
@@ -18687,7 +19098,11 @@
         <w:t>N</w:t>
       </w:r>
       <w:r>
-        <w:t xml:space="preserve"> utilizadas para calcular las predicciones de los usuarios en función de las calificaciones de sus vecinos. Tomarán como entrada un conjunto de datos, y devolverán un único resultado.</w:t>
+        <w:t xml:space="preserve"> utilizadas para calcular las predicciones de los usuarios en función de las calificaciones de sus vecinos. </w:t>
+      </w:r>
+      <w:r>
+        <w:lastRenderedPageBreak/>
+        <w:t>Tomarán como entrada un conjunto de datos, y devolverán un único resultado.</w:t>
       </w:r>
       <w:r>
         <w:t xml:space="preserve"> </w:t>
@@ -18729,15 +19144,31 @@
       <w:r>
         <w:t xml:space="preserve">Ecuación </w:t>
       </w:r>
-      <w:fldSimple w:instr=" SEQ Ecuación \* ARABIC ">
-        <w:r>
-          <w:rPr>
-            <w:noProof/>
-          </w:rPr>
-          <w:t>6</w:t>
-        </w:r>
-        <w:bookmarkEnd w:id="20"/>
-      </w:fldSimple>
+      <w:r>
+        <w:fldChar w:fldCharType="begin"/>
+      </w:r>
+      <w:r>
+        <w:instrText xml:space="preserve"> SEQ Ecuación \* ARA</w:instrText>
+      </w:r>
+      <w:r>
+        <w:instrText xml:space="preserve">BIC </w:instrText>
+      </w:r>
+      <w:r>
+        <w:fldChar w:fldCharType="separate"/>
+      </w:r>
+      <w:r>
+        <w:rPr>
+          <w:noProof/>
+        </w:rPr>
+        <w:t>6</w:t>
+      </w:r>
+      <w:bookmarkEnd w:id="20"/>
+      <w:r>
+        <w:rPr>
+          <w:noProof/>
+        </w:rPr>
+        <w:fldChar w:fldCharType="end"/>
+      </w:r>
     </w:p>
     <w:p>
       <w:pPr>
@@ -18863,7 +19294,6 @@
         <w:pStyle w:val="Ttulo9"/>
       </w:pPr>
       <w:r>
-        <w:lastRenderedPageBreak/>
         <w:t>Media geométrica</w:t>
       </w:r>
     </w:p>
@@ -18876,15 +19306,28 @@
       <w:r>
         <w:t xml:space="preserve">Ecuación </w:t>
       </w:r>
-      <w:fldSimple w:instr=" SEQ Ecuación \* ARABIC ">
-        <w:r>
-          <w:rPr>
-            <w:noProof/>
-          </w:rPr>
-          <w:t>7</w:t>
-        </w:r>
-        <w:bookmarkEnd w:id="21"/>
-      </w:fldSimple>
+      <w:r>
+        <w:fldChar w:fldCharType="begin"/>
+      </w:r>
+      <w:r>
+        <w:instrText xml:space="preserve"> SEQ Ecuación \* ARABIC </w:instrText>
+      </w:r>
+      <w:r>
+        <w:fldChar w:fldCharType="separate"/>
+      </w:r>
+      <w:r>
+        <w:rPr>
+          <w:noProof/>
+        </w:rPr>
+        <w:t>7</w:t>
+      </w:r>
+      <w:bookmarkEnd w:id="21"/>
+      <w:r>
+        <w:rPr>
+          <w:noProof/>
+        </w:rPr>
+        <w:fldChar w:fldCharType="end"/>
+      </w:r>
     </w:p>
     <w:p>
       <m:oMathPara>
@@ -19424,7 +19867,11 @@
         <w:t>El ajuste de curvas</w:t>
       </w:r>
       <w:r>
-        <w:t xml:space="preserve"> puede ser útil para identificar una tendencia dentro del conjunto de datos, ya sea lineal, parabólica o de alguna otra forma.</w:t>
+        <w:t xml:space="preserve"> puede ser </w:t>
+      </w:r>
+      <w:r>
+        <w:lastRenderedPageBreak/>
+        <w:t>útil para identificar una tendencia dentro del conjunto de datos, ya sea lineal, parabólica o de alguna otra forma.</w:t>
       </w:r>
     </w:p>
     <w:p/>
@@ -19450,7 +19897,6 @@
     </w:p>
     <w:p>
       <w:r>
-        <w:lastRenderedPageBreak/>
         <w:fldChar w:fldCharType="begin"/>
       </w:r>
       <w:r>
@@ -19535,7 +19981,7 @@
       <w:r>
         <w:t>basa en la metodología de </w:t>
       </w:r>
-      <w:hyperlink r:id="rId11" w:tooltip="Obtenga más información sobre Tree Graph en las páginas de temas generados por AI de ScienceDirect" w:history="1">
+      <w:hyperlink r:id="rId12" w:tooltip="Obtenga más información sobre Tree Graph en las páginas de temas generados por AI de ScienceDirect" w:history="1">
         <w:r>
           <w:rPr>
             <w:rFonts w:eastAsiaTheme="majorEastAsia"/>
@@ -19546,7 +19992,7 @@
       <w:r>
         <w:t> de </w:t>
       </w:r>
-      <w:hyperlink r:id="rId12" w:tooltip="Learn more about Tree Graph from ScienceDirect's AI-generated Topic Pages" w:history="1">
+      <w:hyperlink r:id="rId13" w:tooltip="Learn more about Tree Graph from ScienceDirect's AI-generated Topic Pages" w:history="1">
         <w:r>
           <w:rPr>
             <w:rFonts w:eastAsiaTheme="majorEastAsia"/>
@@ -19604,11 +20050,11 @@
       <w:r>
         <w:t>Luego se aplican para clasificar ejemplos no vistos anteriormente. Si están capacitados en datos de muy alta calidad, tienen la capacidad de hacer predicciones muy precisas </w:t>
       </w:r>
-      <w:hyperlink r:id="rId13" w:anchor="b0280" w:history="1"/>
+      <w:hyperlink r:id="rId14" w:anchor="b0280" w:history="1"/>
       <w:r>
         <w:t>. Los árboles de decisión son más interpretables que otros clasificadores, como la </w:t>
       </w:r>
-      <w:hyperlink r:id="rId14" w:tooltip="Obtenga más información sobre la máquina de vectores de soporte en las páginas de temas generados por AI de ScienceDirect" w:history="1">
+      <w:hyperlink r:id="rId15" w:tooltip="Obtenga más información sobre la máquina de vectores de soporte en las páginas de temas generados por AI de ScienceDirect" w:history="1">
         <w:r>
           <w:rPr>
             <w:rFonts w:eastAsiaTheme="majorEastAsia"/>
@@ -19653,7 +20099,7 @@
         </w:rPr>
         <w:t xml:space="preserve">Universidad politécnica de Cartagena. Introducción a los árboles de decisión (2018). Recuperado de </w:t>
       </w:r>
-      <w:hyperlink r:id="rId15" w:history="1">
+      <w:hyperlink r:id="rId16" w:history="1">
         <w:r>
           <w:rPr>
             <w:i/>
@@ -19897,7 +20343,6 @@
         <w:rPr>
           <w:noProof/>
         </w:rPr>
-        <w:lastRenderedPageBreak/>
         <w:drawing>
           <wp:inline distT="0" distB="0" distL="0" distR="0" wp14:anchorId="0A04E6EF" wp14:editId="55EBEDAD">
             <wp:extent cx="3310244" cy="1777594"/>
@@ -19914,7 +20359,7 @@
                     <pic:cNvPicPr/>
                   </pic:nvPicPr>
                   <pic:blipFill>
-                    <a:blip r:embed="rId16"/>
+                    <a:blip r:embed="rId17"/>
                     <a:stretch>
                       <a:fillRect/>
                     </a:stretch>
@@ -19942,14 +20387,27 @@
       <w:r>
         <w:t xml:space="preserve">Ilustración </w:t>
       </w:r>
-      <w:fldSimple w:instr=" SEQ Ilustración \* ARABIC ">
-        <w:r>
-          <w:rPr>
-            <w:noProof/>
-          </w:rPr>
-          <w:t>3</w:t>
-        </w:r>
-      </w:fldSimple>
+      <w:r>
+        <w:fldChar w:fldCharType="begin"/>
+      </w:r>
+      <w:r>
+        <w:instrText xml:space="preserve"> SEQ Ilustración \* ARABIC </w:instrText>
+      </w:r>
+      <w:r>
+        <w:fldChar w:fldCharType="separate"/>
+      </w:r>
+      <w:r>
+        <w:rPr>
+          <w:noProof/>
+        </w:rPr>
+        <w:t>3</w:t>
+      </w:r>
+      <w:r>
+        <w:rPr>
+          <w:noProof/>
+        </w:rPr>
+        <w:fldChar w:fldCharType="end"/>
+      </w:r>
       <w:r>
         <w:t xml:space="preserve"> Ejemplo de construcción de árbol de decisión: Conceder un préstamo</w:t>
       </w:r>
@@ -20132,6 +20590,7 @@
       </w:pPr>
       <w:bookmarkStart w:id="23" w:name="_Toc23113901"/>
       <w:r>
+        <w:lastRenderedPageBreak/>
         <w:t>1.4.4.-</w:t>
       </w:r>
       <w:r>
@@ -20316,8 +20775,8 @@
       <w:bookmarkEnd w:id="28"/>
     </w:p>
     <w:sectPr>
-      <w:headerReference w:type="default" r:id="rId17"/>
-      <w:footerReference w:type="default" r:id="rId18"/>
+      <w:headerReference w:type="default" r:id="rId18"/>
+      <w:footerReference w:type="default" r:id="rId19"/>
       <w:pgSz w:w="11906" w:h="16838" w:code="9"/>
       <w:pgMar w:top="1701" w:right="1418" w:bottom="1418" w:left="1701" w:header="709" w:footer="709" w:gutter="0"/>
       <w:cols w:space="708"/>
@@ -20388,6 +20847,7 @@
         <w:docPartUnique/>
       </w:docPartObj>
     </w:sdtPr>
+    <w:sdtEndPr/>
     <w:sdtContent>
       <w:p>
         <w:pPr>

</xml_diff>